<commit_message>
Test Bash for aggregator now supports all 5 actions
</commit_message>
<xml_diff>
--- a/Dufort_Olivier_Ghadimi_Amir_Lhamidi_Mohamed_MS01.docx
+++ b/Dufort_Olivier_Ghadimi_Amir_Lhamidi_Mohamed_MS01.docx
@@ -556,13 +556,126 @@
     </w:p>
     <w:p>
       <w:pPr>
-        <w:spacing w:line="480" w:lineRule="auto"/>
-        <w:rPr>
-          <w:rFonts w:ascii="Times New Roman" w:hAnsi="Times New Roman" w:cs="Times New Roman"/>
-          <w:sz w:val="24"/>
-          <w:szCs w:val="24"/>
-        </w:rPr>
-      </w:pPr>
+        <w:spacing w:line="240" w:lineRule="auto"/>
+        <w:rPr>
+          <w:rFonts w:ascii="Times New Roman" w:hAnsi="Times New Roman" w:cs="Times New Roman"/>
+          <w:b/>
+          <w:bCs/>
+          <w:color w:val="FF0000"/>
+          <w:sz w:val="24"/>
+          <w:szCs w:val="24"/>
+        </w:rPr>
+      </w:pPr>
+      <w:r>
+        <w:rPr>
+          <w:rFonts w:ascii="Times New Roman" w:hAnsi="Times New Roman" w:cs="Times New Roman"/>
+          <w:b/>
+          <w:bCs/>
+          <w:color w:val="FF0000"/>
+          <w:sz w:val="24"/>
+          <w:szCs w:val="24"/>
+        </w:rPr>
+        <w:t>*The invariant is when we add a purchase</w:t>
+      </w:r>
+      <w:r>
+        <w:rPr>
+          <w:rFonts w:ascii="Times New Roman" w:hAnsi="Times New Roman" w:cs="Times New Roman"/>
+          <w:b/>
+          <w:bCs/>
+          <w:color w:val="FF0000"/>
+          <w:sz w:val="24"/>
+          <w:szCs w:val="24"/>
+        </w:rPr>
+        <w:t>,</w:t>
+      </w:r>
+      <w:r>
+        <w:rPr>
+          <w:rFonts w:ascii="Times New Roman" w:hAnsi="Times New Roman" w:cs="Times New Roman"/>
+          <w:b/>
+          <w:bCs/>
+          <w:color w:val="FF0000"/>
+          <w:sz w:val="24"/>
+          <w:szCs w:val="24"/>
+        </w:rPr>
+        <w:t xml:space="preserve"> no matter what the purchase status is in the request</w:t>
+      </w:r>
+      <w:r>
+        <w:rPr>
+          <w:rFonts w:ascii="Times New Roman" w:hAnsi="Times New Roman" w:cs="Times New Roman"/>
+          <w:b/>
+          <w:bCs/>
+          <w:color w:val="FF0000"/>
+          <w:sz w:val="24"/>
+          <w:szCs w:val="24"/>
+        </w:rPr>
+        <w:t>,</w:t>
+      </w:r>
+      <w:r>
+        <w:rPr>
+          <w:rFonts w:ascii="Times New Roman" w:hAnsi="Times New Roman" w:cs="Times New Roman"/>
+          <w:b/>
+          <w:bCs/>
+          <w:color w:val="FF0000"/>
+          <w:sz w:val="24"/>
+          <w:szCs w:val="24"/>
+        </w:rPr>
+        <w:t xml:space="preserve"> it will </w:t>
+      </w:r>
+      <w:r>
+        <w:rPr>
+          <w:rFonts w:ascii="Times New Roman" w:hAnsi="Times New Roman" w:cs="Times New Roman"/>
+          <w:b/>
+          <w:bCs/>
+          <w:color w:val="FF0000"/>
+          <w:sz w:val="24"/>
+          <w:szCs w:val="24"/>
+        </w:rPr>
+        <w:t xml:space="preserve">set </w:t>
+      </w:r>
+      <w:r>
+        <w:rPr>
+          <w:rFonts w:ascii="Times New Roman" w:hAnsi="Times New Roman" w:cs="Times New Roman"/>
+          <w:b/>
+          <w:bCs/>
+          <w:color w:val="FF0000"/>
+          <w:sz w:val="24"/>
+          <w:szCs w:val="24"/>
+        </w:rPr>
+        <w:t xml:space="preserve">the status to </w:t>
+      </w:r>
+      <w:r>
+        <w:rPr>
+          <w:rFonts w:ascii="Times New Roman" w:hAnsi="Times New Roman" w:cs="Times New Roman"/>
+          <w:b/>
+          <w:bCs/>
+          <w:color w:val="FF0000"/>
+          <w:sz w:val="24"/>
+          <w:szCs w:val="24"/>
+        </w:rPr>
+        <w:t>PENDING</w:t>
+      </w:r>
+      <w:r>
+        <w:rPr>
+          <w:rFonts w:ascii="Times New Roman" w:hAnsi="Times New Roman" w:cs="Times New Roman"/>
+          <w:b/>
+          <w:bCs/>
+          <w:color w:val="FF0000"/>
+          <w:sz w:val="24"/>
+          <w:szCs w:val="24"/>
+        </w:rPr>
+        <w:t xml:space="preserve"> to allow time to confirm the payment</w:t>
+      </w:r>
+      <w:r>
+        <w:rPr>
+          <w:rFonts w:ascii="Times New Roman" w:hAnsi="Times New Roman" w:cs="Times New Roman"/>
+          <w:b/>
+          <w:bCs/>
+          <w:color w:val="FF0000"/>
+          <w:sz w:val="24"/>
+          <w:szCs w:val="24"/>
+        </w:rPr>
+        <w:t>.</w:t>
+      </w:r>
     </w:p>
     <w:p>
       <w:pPr>
@@ -3785,7 +3898,7 @@
           <w:szCs w:val="24"/>
         </w:rPr>
         <w:drawing>
-          <wp:inline distT="0" distB="0" distL="0" distR="0" wp14:anchorId="5E04CC27" wp14:editId="3F33B278">
+          <wp:inline distT="0" distB="0" distL="0" distR="0" wp14:anchorId="5E04CC27" wp14:editId="20F76A15">
             <wp:extent cx="5935980" cy="1821180"/>
             <wp:effectExtent l="0" t="0" r="7620" b="7620"/>
             <wp:docPr id="1113727665" name="Image 6"/>
@@ -4757,11 +4870,11 @@
     <w:name w:val="Normal"/>
     <w:qFormat/>
   </w:style>
-  <w:style w:type="paragraph" w:styleId="Titre1">
+  <w:style w:type="paragraph" w:styleId="Heading1">
     <w:name w:val="heading 1"/>
     <w:basedOn w:val="Normal"/>
     <w:next w:val="Normal"/>
-    <w:link w:val="Titre1Car"/>
+    <w:link w:val="Heading1Char"/>
     <w:uiPriority w:val="9"/>
     <w:qFormat/>
     <w:rsid w:val="005E7D8A"/>
@@ -4778,11 +4891,11 @@
       <w:szCs w:val="40"/>
     </w:rPr>
   </w:style>
-  <w:style w:type="paragraph" w:styleId="Titre2">
+  <w:style w:type="paragraph" w:styleId="Heading2">
     <w:name w:val="heading 2"/>
     <w:basedOn w:val="Normal"/>
     <w:next w:val="Normal"/>
-    <w:link w:val="Titre2Car"/>
+    <w:link w:val="Heading2Char"/>
     <w:uiPriority w:val="9"/>
     <w:semiHidden/>
     <w:unhideWhenUsed/>
@@ -4801,11 +4914,11 @@
       <w:szCs w:val="32"/>
     </w:rPr>
   </w:style>
-  <w:style w:type="paragraph" w:styleId="Titre3">
+  <w:style w:type="paragraph" w:styleId="Heading3">
     <w:name w:val="heading 3"/>
     <w:basedOn w:val="Normal"/>
     <w:next w:val="Normal"/>
-    <w:link w:val="Titre3Car"/>
+    <w:link w:val="Heading3Char"/>
     <w:uiPriority w:val="9"/>
     <w:semiHidden/>
     <w:unhideWhenUsed/>
@@ -4824,11 +4937,11 @@
       <w:szCs w:val="28"/>
     </w:rPr>
   </w:style>
-  <w:style w:type="paragraph" w:styleId="Titre4">
+  <w:style w:type="paragraph" w:styleId="Heading4">
     <w:name w:val="heading 4"/>
     <w:basedOn w:val="Normal"/>
     <w:next w:val="Normal"/>
-    <w:link w:val="Titre4Car"/>
+    <w:link w:val="Heading4Char"/>
     <w:uiPriority w:val="9"/>
     <w:semiHidden/>
     <w:unhideWhenUsed/>
@@ -4847,11 +4960,11 @@
       <w:color w:val="0F4761" w:themeColor="accent1" w:themeShade="BF"/>
     </w:rPr>
   </w:style>
-  <w:style w:type="paragraph" w:styleId="Titre5">
+  <w:style w:type="paragraph" w:styleId="Heading5">
     <w:name w:val="heading 5"/>
     <w:basedOn w:val="Normal"/>
     <w:next w:val="Normal"/>
-    <w:link w:val="Titre5Car"/>
+    <w:link w:val="Heading5Char"/>
     <w:uiPriority w:val="9"/>
     <w:semiHidden/>
     <w:unhideWhenUsed/>
@@ -4868,11 +4981,11 @@
       <w:color w:val="0F4761" w:themeColor="accent1" w:themeShade="BF"/>
     </w:rPr>
   </w:style>
-  <w:style w:type="paragraph" w:styleId="Titre6">
+  <w:style w:type="paragraph" w:styleId="Heading6">
     <w:name w:val="heading 6"/>
     <w:basedOn w:val="Normal"/>
     <w:next w:val="Normal"/>
-    <w:link w:val="Titre6Car"/>
+    <w:link w:val="Heading6Char"/>
     <w:uiPriority w:val="9"/>
     <w:semiHidden/>
     <w:unhideWhenUsed/>
@@ -4891,11 +5004,11 @@
       <w:color w:val="595959" w:themeColor="text1" w:themeTint="A6"/>
     </w:rPr>
   </w:style>
-  <w:style w:type="paragraph" w:styleId="Titre7">
+  <w:style w:type="paragraph" w:styleId="Heading7">
     <w:name w:val="heading 7"/>
     <w:basedOn w:val="Normal"/>
     <w:next w:val="Normal"/>
-    <w:link w:val="Titre7Car"/>
+    <w:link w:val="Heading7Char"/>
     <w:uiPriority w:val="9"/>
     <w:semiHidden/>
     <w:unhideWhenUsed/>
@@ -4912,11 +5025,11 @@
       <w:color w:val="595959" w:themeColor="text1" w:themeTint="A6"/>
     </w:rPr>
   </w:style>
-  <w:style w:type="paragraph" w:styleId="Titre8">
+  <w:style w:type="paragraph" w:styleId="Heading8">
     <w:name w:val="heading 8"/>
     <w:basedOn w:val="Normal"/>
     <w:next w:val="Normal"/>
-    <w:link w:val="Titre8Car"/>
+    <w:link w:val="Heading8Char"/>
     <w:uiPriority w:val="9"/>
     <w:semiHidden/>
     <w:unhideWhenUsed/>
@@ -4935,11 +5048,11 @@
       <w:color w:val="272727" w:themeColor="text1" w:themeTint="D8"/>
     </w:rPr>
   </w:style>
-  <w:style w:type="paragraph" w:styleId="Titre9">
+  <w:style w:type="paragraph" w:styleId="Heading9">
     <w:name w:val="heading 9"/>
     <w:basedOn w:val="Normal"/>
     <w:next w:val="Normal"/>
-    <w:link w:val="Titre9Car"/>
+    <w:link w:val="Heading9Char"/>
     <w:uiPriority w:val="9"/>
     <w:semiHidden/>
     <w:unhideWhenUsed/>
@@ -4956,13 +5069,13 @@
       <w:color w:val="272727" w:themeColor="text1" w:themeTint="D8"/>
     </w:rPr>
   </w:style>
-  <w:style w:type="character" w:default="1" w:styleId="Policepardfaut">
+  <w:style w:type="character" w:default="1" w:styleId="DefaultParagraphFont">
     <w:name w:val="Default Paragraph Font"/>
     <w:uiPriority w:val="1"/>
     <w:semiHidden/>
     <w:unhideWhenUsed/>
   </w:style>
-  <w:style w:type="table" w:default="1" w:styleId="TableauNormal">
+  <w:style w:type="table" w:default="1" w:styleId="TableNormal">
     <w:name w:val="Normal Table"/>
     <w:uiPriority w:val="99"/>
     <w:semiHidden/>
@@ -4977,16 +5090,16 @@
       </w:tblCellMar>
     </w:tblPr>
   </w:style>
-  <w:style w:type="numbering" w:default="1" w:styleId="Aucuneliste">
+  <w:style w:type="numbering" w:default="1" w:styleId="NoList">
     <w:name w:val="No List"/>
     <w:uiPriority w:val="99"/>
     <w:semiHidden/>
     <w:unhideWhenUsed/>
   </w:style>
-  <w:style w:type="character" w:customStyle="1" w:styleId="Titre1Car">
-    <w:name w:val="Titre 1 Car"/>
-    <w:basedOn w:val="Policepardfaut"/>
-    <w:link w:val="Titre1"/>
+  <w:style w:type="character" w:customStyle="1" w:styleId="Heading1Char">
+    <w:name w:val="Heading 1 Char"/>
+    <w:basedOn w:val="DefaultParagraphFont"/>
+    <w:link w:val="Heading1"/>
     <w:uiPriority w:val="9"/>
     <w:rsid w:val="005E7D8A"/>
     <w:rPr>
@@ -4996,10 +5109,10 @@
       <w:szCs w:val="40"/>
     </w:rPr>
   </w:style>
-  <w:style w:type="character" w:customStyle="1" w:styleId="Titre2Car">
-    <w:name w:val="Titre 2 Car"/>
-    <w:basedOn w:val="Policepardfaut"/>
-    <w:link w:val="Titre2"/>
+  <w:style w:type="character" w:customStyle="1" w:styleId="Heading2Char">
+    <w:name w:val="Heading 2 Char"/>
+    <w:basedOn w:val="DefaultParagraphFont"/>
+    <w:link w:val="Heading2"/>
     <w:uiPriority w:val="9"/>
     <w:semiHidden/>
     <w:rsid w:val="005E7D8A"/>
@@ -5010,10 +5123,10 @@
       <w:szCs w:val="32"/>
     </w:rPr>
   </w:style>
-  <w:style w:type="character" w:customStyle="1" w:styleId="Titre3Car">
-    <w:name w:val="Titre 3 Car"/>
-    <w:basedOn w:val="Policepardfaut"/>
-    <w:link w:val="Titre3"/>
+  <w:style w:type="character" w:customStyle="1" w:styleId="Heading3Char">
+    <w:name w:val="Heading 3 Char"/>
+    <w:basedOn w:val="DefaultParagraphFont"/>
+    <w:link w:val="Heading3"/>
     <w:uiPriority w:val="9"/>
     <w:semiHidden/>
     <w:rsid w:val="005E7D8A"/>
@@ -5024,10 +5137,10 @@
       <w:szCs w:val="28"/>
     </w:rPr>
   </w:style>
-  <w:style w:type="character" w:customStyle="1" w:styleId="Titre4Car">
-    <w:name w:val="Titre 4 Car"/>
-    <w:basedOn w:val="Policepardfaut"/>
-    <w:link w:val="Titre4"/>
+  <w:style w:type="character" w:customStyle="1" w:styleId="Heading4Char">
+    <w:name w:val="Heading 4 Char"/>
+    <w:basedOn w:val="DefaultParagraphFont"/>
+    <w:link w:val="Heading4"/>
     <w:uiPriority w:val="9"/>
     <w:semiHidden/>
     <w:rsid w:val="005E7D8A"/>
@@ -5038,10 +5151,10 @@
       <w:color w:val="0F4761" w:themeColor="accent1" w:themeShade="BF"/>
     </w:rPr>
   </w:style>
-  <w:style w:type="character" w:customStyle="1" w:styleId="Titre5Car">
-    <w:name w:val="Titre 5 Car"/>
-    <w:basedOn w:val="Policepardfaut"/>
-    <w:link w:val="Titre5"/>
+  <w:style w:type="character" w:customStyle="1" w:styleId="Heading5Char">
+    <w:name w:val="Heading 5 Char"/>
+    <w:basedOn w:val="DefaultParagraphFont"/>
+    <w:link w:val="Heading5"/>
     <w:uiPriority w:val="9"/>
     <w:semiHidden/>
     <w:rsid w:val="005E7D8A"/>
@@ -5050,10 +5163,10 @@
       <w:color w:val="0F4761" w:themeColor="accent1" w:themeShade="BF"/>
     </w:rPr>
   </w:style>
-  <w:style w:type="character" w:customStyle="1" w:styleId="Titre6Car">
-    <w:name w:val="Titre 6 Car"/>
-    <w:basedOn w:val="Policepardfaut"/>
-    <w:link w:val="Titre6"/>
+  <w:style w:type="character" w:customStyle="1" w:styleId="Heading6Char">
+    <w:name w:val="Heading 6 Char"/>
+    <w:basedOn w:val="DefaultParagraphFont"/>
+    <w:link w:val="Heading6"/>
     <w:uiPriority w:val="9"/>
     <w:semiHidden/>
     <w:rsid w:val="005E7D8A"/>
@@ -5064,10 +5177,10 @@
       <w:color w:val="595959" w:themeColor="text1" w:themeTint="A6"/>
     </w:rPr>
   </w:style>
-  <w:style w:type="character" w:customStyle="1" w:styleId="Titre7Car">
-    <w:name w:val="Titre 7 Car"/>
-    <w:basedOn w:val="Policepardfaut"/>
-    <w:link w:val="Titre7"/>
+  <w:style w:type="character" w:customStyle="1" w:styleId="Heading7Char">
+    <w:name w:val="Heading 7 Char"/>
+    <w:basedOn w:val="DefaultParagraphFont"/>
+    <w:link w:val="Heading7"/>
     <w:uiPriority w:val="9"/>
     <w:semiHidden/>
     <w:rsid w:val="005E7D8A"/>
@@ -5076,10 +5189,10 @@
       <w:color w:val="595959" w:themeColor="text1" w:themeTint="A6"/>
     </w:rPr>
   </w:style>
-  <w:style w:type="character" w:customStyle="1" w:styleId="Titre8Car">
-    <w:name w:val="Titre 8 Car"/>
-    <w:basedOn w:val="Policepardfaut"/>
-    <w:link w:val="Titre8"/>
+  <w:style w:type="character" w:customStyle="1" w:styleId="Heading8Char">
+    <w:name w:val="Heading 8 Char"/>
+    <w:basedOn w:val="DefaultParagraphFont"/>
+    <w:link w:val="Heading8"/>
     <w:uiPriority w:val="9"/>
     <w:semiHidden/>
     <w:rsid w:val="005E7D8A"/>
@@ -5090,10 +5203,10 @@
       <w:color w:val="272727" w:themeColor="text1" w:themeTint="D8"/>
     </w:rPr>
   </w:style>
-  <w:style w:type="character" w:customStyle="1" w:styleId="Titre9Car">
-    <w:name w:val="Titre 9 Car"/>
-    <w:basedOn w:val="Policepardfaut"/>
-    <w:link w:val="Titre9"/>
+  <w:style w:type="character" w:customStyle="1" w:styleId="Heading9Char">
+    <w:name w:val="Heading 9 Char"/>
+    <w:basedOn w:val="DefaultParagraphFont"/>
+    <w:link w:val="Heading9"/>
     <w:uiPriority w:val="9"/>
     <w:semiHidden/>
     <w:rsid w:val="005E7D8A"/>
@@ -5102,11 +5215,11 @@
       <w:color w:val="272727" w:themeColor="text1" w:themeTint="D8"/>
     </w:rPr>
   </w:style>
-  <w:style w:type="paragraph" w:styleId="Titre">
+  <w:style w:type="paragraph" w:styleId="Title">
     <w:name w:val="Title"/>
     <w:basedOn w:val="Normal"/>
     <w:next w:val="Normal"/>
-    <w:link w:val="TitreCar"/>
+    <w:link w:val="TitleChar"/>
     <w:uiPriority w:val="10"/>
     <w:qFormat/>
     <w:rsid w:val="005E7D8A"/>
@@ -5122,10 +5235,10 @@
       <w:szCs w:val="56"/>
     </w:rPr>
   </w:style>
-  <w:style w:type="character" w:customStyle="1" w:styleId="TitreCar">
-    <w:name w:val="Titre Car"/>
-    <w:basedOn w:val="Policepardfaut"/>
-    <w:link w:val="Titre"/>
+  <w:style w:type="character" w:customStyle="1" w:styleId="TitleChar">
+    <w:name w:val="Title Char"/>
+    <w:basedOn w:val="DefaultParagraphFont"/>
+    <w:link w:val="Title"/>
     <w:uiPriority w:val="10"/>
     <w:rsid w:val="005E7D8A"/>
     <w:rPr>
@@ -5136,11 +5249,11 @@
       <w:szCs w:val="56"/>
     </w:rPr>
   </w:style>
-  <w:style w:type="paragraph" w:styleId="Sous-titre">
+  <w:style w:type="paragraph" w:styleId="Subtitle">
     <w:name w:val="Subtitle"/>
     <w:basedOn w:val="Normal"/>
     <w:next w:val="Normal"/>
-    <w:link w:val="Sous-titreCar"/>
+    <w:link w:val="SubtitleChar"/>
     <w:uiPriority w:val="11"/>
     <w:qFormat/>
     <w:rsid w:val="005E7D8A"/>
@@ -5157,10 +5270,10 @@
       <w:szCs w:val="28"/>
     </w:rPr>
   </w:style>
-  <w:style w:type="character" w:customStyle="1" w:styleId="Sous-titreCar">
-    <w:name w:val="Sous-titre Car"/>
-    <w:basedOn w:val="Policepardfaut"/>
-    <w:link w:val="Sous-titre"/>
+  <w:style w:type="character" w:customStyle="1" w:styleId="SubtitleChar">
+    <w:name w:val="Subtitle Char"/>
+    <w:basedOn w:val="DefaultParagraphFont"/>
+    <w:link w:val="Subtitle"/>
     <w:uiPriority w:val="11"/>
     <w:rsid w:val="005E7D8A"/>
     <w:rPr>
@@ -5171,11 +5284,11 @@
       <w:szCs w:val="28"/>
     </w:rPr>
   </w:style>
-  <w:style w:type="paragraph" w:styleId="Citation">
+  <w:style w:type="paragraph" w:styleId="Quote">
     <w:name w:val="Quote"/>
     <w:basedOn w:val="Normal"/>
     <w:next w:val="Normal"/>
-    <w:link w:val="CitationCar"/>
+    <w:link w:val="QuoteChar"/>
     <w:uiPriority w:val="29"/>
     <w:qFormat/>
     <w:rsid w:val="005E7D8A"/>
@@ -5189,10 +5302,10 @@
       <w:color w:val="404040" w:themeColor="text1" w:themeTint="BF"/>
     </w:rPr>
   </w:style>
-  <w:style w:type="character" w:customStyle="1" w:styleId="CitationCar">
-    <w:name w:val="Citation Car"/>
-    <w:basedOn w:val="Policepardfaut"/>
-    <w:link w:val="Citation"/>
+  <w:style w:type="character" w:customStyle="1" w:styleId="QuoteChar">
+    <w:name w:val="Quote Char"/>
+    <w:basedOn w:val="DefaultParagraphFont"/>
+    <w:link w:val="Quote"/>
     <w:uiPriority w:val="29"/>
     <w:rsid w:val="005E7D8A"/>
     <w:rPr>
@@ -5201,7 +5314,7 @@
       <w:color w:val="404040" w:themeColor="text1" w:themeTint="BF"/>
     </w:rPr>
   </w:style>
-  <w:style w:type="paragraph" w:styleId="Paragraphedeliste">
+  <w:style w:type="paragraph" w:styleId="ListParagraph">
     <w:name w:val="List Paragraph"/>
     <w:basedOn w:val="Normal"/>
     <w:uiPriority w:val="34"/>
@@ -5212,9 +5325,9 @@
       <w:contextualSpacing/>
     </w:pPr>
   </w:style>
-  <w:style w:type="character" w:styleId="Accentuationintense">
+  <w:style w:type="character" w:styleId="IntenseEmphasis">
     <w:name w:val="Intense Emphasis"/>
-    <w:basedOn w:val="Policepardfaut"/>
+    <w:basedOn w:val="DefaultParagraphFont"/>
     <w:uiPriority w:val="21"/>
     <w:qFormat/>
     <w:rsid w:val="005E7D8A"/>
@@ -5224,11 +5337,11 @@
       <w:color w:val="0F4761" w:themeColor="accent1" w:themeShade="BF"/>
     </w:rPr>
   </w:style>
-  <w:style w:type="paragraph" w:styleId="Citationintense">
+  <w:style w:type="paragraph" w:styleId="IntenseQuote">
     <w:name w:val="Intense Quote"/>
     <w:basedOn w:val="Normal"/>
     <w:next w:val="Normal"/>
-    <w:link w:val="CitationintenseCar"/>
+    <w:link w:val="IntenseQuoteChar"/>
     <w:uiPriority w:val="30"/>
     <w:qFormat/>
     <w:rsid w:val="005E7D8A"/>
@@ -5247,10 +5360,10 @@
       <w:color w:val="0F4761" w:themeColor="accent1" w:themeShade="BF"/>
     </w:rPr>
   </w:style>
-  <w:style w:type="character" w:customStyle="1" w:styleId="CitationintenseCar">
-    <w:name w:val="Citation intense Car"/>
-    <w:basedOn w:val="Policepardfaut"/>
-    <w:link w:val="Citationintense"/>
+  <w:style w:type="character" w:customStyle="1" w:styleId="IntenseQuoteChar">
+    <w:name w:val="Intense Quote Char"/>
+    <w:basedOn w:val="DefaultParagraphFont"/>
+    <w:link w:val="IntenseQuote"/>
     <w:uiPriority w:val="30"/>
     <w:rsid w:val="005E7D8A"/>
     <w:rPr>
@@ -5259,9 +5372,9 @@
       <w:color w:val="0F4761" w:themeColor="accent1" w:themeShade="BF"/>
     </w:rPr>
   </w:style>
-  <w:style w:type="character" w:styleId="Rfrenceintense">
+  <w:style w:type="character" w:styleId="IntenseReference">
     <w:name w:val="Intense Reference"/>
-    <w:basedOn w:val="Policepardfaut"/>
+    <w:basedOn w:val="DefaultParagraphFont"/>
     <w:uiPriority w:val="32"/>
     <w:qFormat/>
     <w:rsid w:val="005E7D8A"/>
@@ -5273,10 +5386,10 @@
       <w:spacing w:val="5"/>
     </w:rPr>
   </w:style>
-  <w:style w:type="paragraph" w:styleId="En-tte">
+  <w:style w:type="paragraph" w:styleId="Header">
     <w:name w:val="header"/>
     <w:basedOn w:val="Normal"/>
-    <w:link w:val="En-tteCar"/>
+    <w:link w:val="HeaderChar"/>
     <w:uiPriority w:val="99"/>
     <w:unhideWhenUsed/>
     <w:rsid w:val="005B7544"/>
@@ -5288,17 +5401,17 @@
       <w:spacing w:after="0" w:line="240" w:lineRule="auto"/>
     </w:pPr>
   </w:style>
-  <w:style w:type="character" w:customStyle="1" w:styleId="En-tteCar">
-    <w:name w:val="En-tête Car"/>
-    <w:basedOn w:val="Policepardfaut"/>
-    <w:link w:val="En-tte"/>
+  <w:style w:type="character" w:customStyle="1" w:styleId="HeaderChar">
+    <w:name w:val="Header Char"/>
+    <w:basedOn w:val="DefaultParagraphFont"/>
+    <w:link w:val="Header"/>
     <w:uiPriority w:val="99"/>
     <w:rsid w:val="005B7544"/>
   </w:style>
-  <w:style w:type="paragraph" w:styleId="Pieddepage">
+  <w:style w:type="paragraph" w:styleId="Footer">
     <w:name w:val="footer"/>
     <w:basedOn w:val="Normal"/>
-    <w:link w:val="PieddepageCar"/>
+    <w:link w:val="FooterChar"/>
     <w:uiPriority w:val="99"/>
     <w:unhideWhenUsed/>
     <w:rsid w:val="005B7544"/>
@@ -5310,10 +5423,10 @@
       <w:spacing w:after="0" w:line="240" w:lineRule="auto"/>
     </w:pPr>
   </w:style>
-  <w:style w:type="character" w:customStyle="1" w:styleId="PieddepageCar">
-    <w:name w:val="Pied de page Car"/>
-    <w:basedOn w:val="Policepardfaut"/>
-    <w:link w:val="Pieddepage"/>
+  <w:style w:type="character" w:customStyle="1" w:styleId="FooterChar">
+    <w:name w:val="Footer Char"/>
+    <w:basedOn w:val="DefaultParagraphFont"/>
+    <w:link w:val="Footer"/>
     <w:uiPriority w:val="99"/>
     <w:rsid w:val="005B7544"/>
   </w:style>

</xml_diff>